<commit_message>
with some things from Preference Ratings Data
</commit_message>
<xml_diff>
--- a/SWP/SWP1.docx
+++ b/SWP/SWP1.docx
@@ -534,17 +534,341 @@
         </w:rPr>
         <w:t xml:space="preserve">Useful for the survey is the frequency of consumption of chocolate bars: Most of the respondents eat this kind of products once a week (22). Other answers include “2-4 times a week” (14) and “once a month” (7). Only one person answered this question with “never”. </w:t>
       </w:r>
+    </w:p>
+    <w:p>
+      <w:pPr>
+        <w:rPr>
+          <w:rFonts w:ascii="Times New Roman" w:hAnsi="Times New Roman" w:cs="Times New Roman"/>
+          <w:sz w:val="24"/>
+          <w:szCs w:val="24"/>
+        </w:rPr>
+      </w:pPr>
+    </w:p>
+    <w:p>
+      <w:pPr>
+        <w:rPr>
+          <w:rFonts w:ascii="Times New Roman" w:hAnsi="Times New Roman" w:cs="Times New Roman"/>
+          <w:b/>
+          <w:sz w:val="24"/>
+          <w:szCs w:val="24"/>
+        </w:rPr>
+      </w:pPr>
+      <w:r>
+        <w:rPr>
+          <w:rFonts w:ascii="Times New Roman" w:hAnsi="Times New Roman" w:cs="Times New Roman"/>
+          <w:b/>
+          <w:sz w:val="24"/>
+          <w:szCs w:val="24"/>
+        </w:rPr>
+        <w:t>Preference Ratings</w:t>
+      </w:r>
+    </w:p>
+    <w:p>
+      <w:pPr>
+        <w:rPr>
+          <w:rFonts w:ascii="Times New Roman" w:hAnsi="Times New Roman" w:cs="Times New Roman"/>
+          <w:sz w:val="24"/>
+          <w:szCs w:val="24"/>
+        </w:rPr>
+      </w:pPr>
+      <w:r>
+        <w:rPr>
+          <w:rFonts w:ascii="Times New Roman" w:hAnsi="Times New Roman" w:cs="Times New Roman"/>
+          <w:sz w:val="24"/>
+          <w:szCs w:val="24"/>
+        </w:rPr>
+        <w:t xml:space="preserve">The survey tried not only to evaluate the qualities of the different products, but also </w:t>
+      </w:r>
+      <w:r>
+        <w:rPr>
+          <w:rFonts w:ascii="Times New Roman" w:hAnsi="Times New Roman" w:cs="Times New Roman"/>
+          <w:sz w:val="24"/>
+          <w:szCs w:val="24"/>
+        </w:rPr>
+        <w:t>measure which of them are more prefe</w:t>
+      </w:r>
+      <w:r>
+        <w:rPr>
+          <w:rFonts w:ascii="Times New Roman" w:hAnsi="Times New Roman" w:cs="Times New Roman"/>
+          <w:sz w:val="24"/>
+          <w:szCs w:val="24"/>
+        </w:rPr>
+        <w:t>r</w:t>
+      </w:r>
+      <w:r>
+        <w:rPr>
+          <w:rFonts w:ascii="Times New Roman" w:hAnsi="Times New Roman" w:cs="Times New Roman"/>
+          <w:sz w:val="24"/>
+          <w:szCs w:val="24"/>
+        </w:rPr>
+        <w:t>red by customers.</w:t>
+      </w:r>
+      <w:r>
+        <w:rPr>
+          <w:rFonts w:ascii="Times New Roman" w:hAnsi="Times New Roman" w:cs="Times New Roman"/>
+          <w:sz w:val="24"/>
+          <w:szCs w:val="24"/>
+        </w:rPr>
+        <w:t xml:space="preserve"> For this person there was a question to the participants to give preference rating to each of the products. This was made with a scale from 1 to 7 (1 – not preferred at all, 7 – greatly preferred). </w:t>
+      </w:r>
+    </w:p>
+    <w:p>
+      <w:pPr>
+        <w:rPr>
+          <w:rFonts w:ascii="Times New Roman" w:hAnsi="Times New Roman" w:cs="Times New Roman"/>
+          <w:sz w:val="24"/>
+          <w:szCs w:val="24"/>
+        </w:rPr>
+      </w:pPr>
+      <w:r>
+        <w:rPr>
+          <w:rFonts w:ascii="Times New Roman" w:hAnsi="Times New Roman" w:cs="Times New Roman"/>
+          <w:sz w:val="24"/>
+          <w:szCs w:val="24"/>
+        </w:rPr>
+        <w:t xml:space="preserve">Using this data, we can conclude that the </w:t>
+      </w:r>
+      <w:proofErr w:type="spellStart"/>
+      <w:r>
+        <w:rPr>
+          <w:rFonts w:ascii="Times New Roman" w:hAnsi="Times New Roman" w:cs="Times New Roman"/>
+          <w:sz w:val="24"/>
+          <w:szCs w:val="24"/>
+        </w:rPr>
+        <w:t>Kinderriegel</w:t>
+      </w:r>
+      <w:proofErr w:type="spellEnd"/>
+      <w:r>
+        <w:rPr>
+          <w:rFonts w:ascii="Times New Roman" w:hAnsi="Times New Roman" w:cs="Times New Roman"/>
+          <w:sz w:val="24"/>
+          <w:szCs w:val="24"/>
+        </w:rPr>
+        <w:t xml:space="preserve"> is on the top of the table with an average preference rating of </w:t>
+      </w:r>
+      <w:r>
+        <w:rPr>
+          <w:rFonts w:ascii="Times New Roman" w:hAnsi="Times New Roman" w:cs="Times New Roman"/>
+          <w:sz w:val="24"/>
+          <w:szCs w:val="24"/>
+        </w:rPr>
+        <w:t xml:space="preserve">5.86 . A general comparison could be made with the following </w:t>
+      </w:r>
+      <w:proofErr w:type="spellStart"/>
+      <w:r>
+        <w:rPr>
+          <w:rFonts w:ascii="Times New Roman" w:hAnsi="Times New Roman" w:cs="Times New Roman"/>
+          <w:sz w:val="24"/>
+          <w:szCs w:val="24"/>
+        </w:rPr>
+        <w:t>barplot</w:t>
+      </w:r>
+      <w:proofErr w:type="spellEnd"/>
+      <w:r>
+        <w:rPr>
+          <w:rFonts w:ascii="Times New Roman" w:hAnsi="Times New Roman" w:cs="Times New Roman"/>
+          <w:sz w:val="24"/>
+          <w:szCs w:val="24"/>
+        </w:rPr>
+        <w:t xml:space="preserve"> (Plot 3)</w:t>
+      </w:r>
+    </w:p>
+    <w:p>
+      <w:pPr>
+        <w:jc w:val="center"/>
+        <w:rPr>
+          <w:rFonts w:ascii="Times New Roman" w:hAnsi="Times New Roman" w:cs="Times New Roman"/>
+          <w:sz w:val="20"/>
+          <w:szCs w:val="20"/>
+        </w:rPr>
+      </w:pPr>
+      <w:r>
+        <w:rPr>
+          <w:rFonts w:ascii="Times New Roman" w:hAnsi="Times New Roman" w:cs="Times New Roman"/>
+          <w:noProof/>
+          <w:sz w:val="24"/>
+          <w:szCs w:val="24"/>
+        </w:rPr>
+        <w:drawing>
+          <wp:inline distT="0" distB="0" distL="0" distR="0">
+            <wp:extent cx="5798820" cy="2292888"/>
+            <wp:effectExtent l="0" t="0" r="0" b="0"/>
+            <wp:docPr id="2" name="Picture 2"/>
+            <wp:cNvGraphicFramePr>
+              <a:graphicFrameLocks xmlns:a="http://schemas.openxmlformats.org/drawingml/2006/main" noChangeAspect="1"/>
+            </wp:cNvGraphicFramePr>
+            <a:graphic xmlns:a="http://schemas.openxmlformats.org/drawingml/2006/main">
+              <a:graphicData uri="http://schemas.openxmlformats.org/drawingml/2006/picture">
+                <pic:pic xmlns:pic="http://schemas.openxmlformats.org/drawingml/2006/picture">
+                  <pic:nvPicPr>
+                    <pic:cNvPr id="2" name="AvgPreference.png"/>
+                    <pic:cNvPicPr/>
+                  </pic:nvPicPr>
+                  <pic:blipFill>
+                    <a:blip r:embed="rId5">
+                      <a:extLst>
+                        <a:ext uri="{28A0092B-C50C-407E-A947-70E740481C1C}">
+                          <a14:useLocalDpi xmlns:a14="http://schemas.microsoft.com/office/drawing/2010/main" val="0"/>
+                        </a:ext>
+                      </a:extLst>
+                    </a:blip>
+                    <a:stretch>
+                      <a:fillRect/>
+                    </a:stretch>
+                  </pic:blipFill>
+                  <pic:spPr>
+                    <a:xfrm>
+                      <a:off x="0" y="0"/>
+                      <a:ext cx="5805913" cy="2295693"/>
+                    </a:xfrm>
+                    <a:prstGeom prst="rect">
+                      <a:avLst/>
+                    </a:prstGeom>
+                  </pic:spPr>
+                </pic:pic>
+              </a:graphicData>
+            </a:graphic>
+          </wp:inline>
+        </w:drawing>
+      </w:r>
+      <w:r>
+        <w:rPr>
+          <w:rFonts w:ascii="Times New Roman" w:hAnsi="Times New Roman" w:cs="Times New Roman"/>
+          <w:noProof/>
+          <w:sz w:val="20"/>
+          <w:szCs w:val="20"/>
+        </w:rPr>
+        <w:t>Plot 3</w:t>
+      </w:r>
+    </w:p>
+    <w:p>
+      <w:pPr>
+        <w:rPr>
+          <w:rFonts w:ascii="Times New Roman" w:hAnsi="Times New Roman" w:cs="Times New Roman"/>
+          <w:sz w:val="24"/>
+          <w:szCs w:val="24"/>
+        </w:rPr>
+      </w:pPr>
+      <w:r>
+        <w:rPr>
+          <w:rFonts w:ascii="Times New Roman" w:hAnsi="Times New Roman" w:cs="Times New Roman"/>
+          <w:sz w:val="24"/>
+          <w:szCs w:val="24"/>
+        </w:rPr>
+        <w:lastRenderedPageBreak/>
+        <w:t xml:space="preserve">It is </w:t>
+      </w:r>
+      <w:r>
+        <w:rPr>
+          <w:rFonts w:ascii="Times New Roman" w:hAnsi="Times New Roman" w:cs="Times New Roman"/>
+          <w:sz w:val="24"/>
+          <w:szCs w:val="24"/>
+        </w:rPr>
+        <w:t>worth it to note that participants give ratings in different ways – some of them are more critical towards the notes and others give them much easier. The preference ratings data for example shows there is one person who gave an average rating of 7</w:t>
+      </w:r>
+      <w:r>
+        <w:rPr>
+          <w:rFonts w:ascii="Times New Roman" w:hAnsi="Times New Roman" w:cs="Times New Roman"/>
+          <w:sz w:val="24"/>
+          <w:szCs w:val="24"/>
+        </w:rPr>
+        <w:t xml:space="preserve"> </w:t>
+      </w:r>
+      <w:r>
+        <w:rPr>
+          <w:rFonts w:ascii="Times New Roman" w:hAnsi="Times New Roman" w:cs="Times New Roman"/>
+          <w:sz w:val="24"/>
+          <w:szCs w:val="24"/>
+        </w:rPr>
+        <w:t>(maximum in this scale) and there is a person whose average amounts to only 2.10. To understand better the differen</w:t>
+      </w:r>
       <w:bookmarkStart w:id="0" w:name="_GoBack"/>
       <w:bookmarkEnd w:id="0"/>
-    </w:p>
-    <w:p>
-      <w:pPr>
+      <w:r>
+        <w:rPr>
+          <w:rFonts w:ascii="Times New Roman" w:hAnsi="Times New Roman" w:cs="Times New Roman"/>
+          <w:sz w:val="24"/>
+          <w:szCs w:val="24"/>
+        </w:rPr>
+        <w:t>ce between participants the following boxplot (Plot 4) could be useful.</w:t>
+      </w:r>
+    </w:p>
+    <w:p>
+      <w:pPr>
+        <w:jc w:val="center"/>
         <w:rPr>
           <w:rFonts w:ascii="Times New Roman" w:hAnsi="Times New Roman" w:cs="Times New Roman"/>
           <w:sz w:val="28"/>
           <w:szCs w:val="28"/>
         </w:rPr>
       </w:pPr>
+      <w:r>
+        <w:rPr>
+          <w:rFonts w:ascii="Times New Roman" w:hAnsi="Times New Roman" w:cs="Times New Roman"/>
+          <w:noProof/>
+          <w:sz w:val="28"/>
+          <w:szCs w:val="28"/>
+        </w:rPr>
+        <w:drawing>
+          <wp:inline distT="0" distB="0" distL="0" distR="0" wp14:anchorId="52125E89" wp14:editId="25C19A0B">
+            <wp:extent cx="5272614" cy="2529840"/>
+            <wp:effectExtent l="0" t="0" r="4445" b="3810"/>
+            <wp:docPr id="3" name="Picture 3"/>
+            <wp:cNvGraphicFramePr>
+              <a:graphicFrameLocks xmlns:a="http://schemas.openxmlformats.org/drawingml/2006/main" noChangeAspect="1"/>
+            </wp:cNvGraphicFramePr>
+            <a:graphic xmlns:a="http://schemas.openxmlformats.org/drawingml/2006/main">
+              <a:graphicData uri="http://schemas.openxmlformats.org/drawingml/2006/picture">
+                <pic:pic xmlns:pic="http://schemas.openxmlformats.org/drawingml/2006/picture">
+                  <pic:nvPicPr>
+                    <pic:cNvPr id="3" name="Mean per participant.png"/>
+                    <pic:cNvPicPr/>
+                  </pic:nvPicPr>
+                  <pic:blipFill>
+                    <a:blip r:embed="rId6">
+                      <a:extLst>
+                        <a:ext uri="{28A0092B-C50C-407E-A947-70E740481C1C}">
+                          <a14:useLocalDpi xmlns:a14="http://schemas.microsoft.com/office/drawing/2010/main" val="0"/>
+                        </a:ext>
+                      </a:extLst>
+                    </a:blip>
+                    <a:stretch>
+                      <a:fillRect/>
+                    </a:stretch>
+                  </pic:blipFill>
+                  <pic:spPr>
+                    <a:xfrm>
+                      <a:off x="0" y="0"/>
+                      <a:ext cx="5302413" cy="2544138"/>
+                    </a:xfrm>
+                    <a:prstGeom prst="rect">
+                      <a:avLst/>
+                    </a:prstGeom>
+                  </pic:spPr>
+                </pic:pic>
+              </a:graphicData>
+            </a:graphic>
+          </wp:inline>
+        </w:drawing>
+      </w:r>
+    </w:p>
+    <w:p>
+      <w:pPr>
+        <w:jc w:val="center"/>
+        <w:rPr>
+          <w:rFonts w:ascii="Times New Roman" w:hAnsi="Times New Roman" w:cs="Times New Roman"/>
+          <w:sz w:val="20"/>
+          <w:szCs w:val="20"/>
+        </w:rPr>
+      </w:pPr>
+      <w:r>
+        <w:rPr>
+          <w:rFonts w:ascii="Times New Roman" w:hAnsi="Times New Roman" w:cs="Times New Roman"/>
+          <w:sz w:val="20"/>
+          <w:szCs w:val="20"/>
+        </w:rPr>
+        <w:t>Plot 4</w:t>
+      </w:r>
     </w:p>
     <w:sectPr>
       <w:pgSz w:w="12240" w:h="15840"/>

</xml_diff>